<commit_message>
votante de psoe oficial
</commit_message>
<xml_diff>
--- a/BASES DE DATOS/TEMA1/EJERCICIO1/Relación 1 de ejercicios Tema1.docx
+++ b/BASES DE DATOS/TEMA1/EJERCICIO1/Relación 1 de ejercicios Tema1.docx
@@ -126,8 +126,8 @@
                           <a:xfrm>
                             <a:off x="2546285" y="3776825"/>
                             <a:ext cx="5599430" cy="6350"/>
-                            <a:chOff x="0" y="0"/>
-                            <a:chExt cx="5599430" cy="6350"/>
+                            <a:chOff x="2546275" y="3775225"/>
+                            <a:chExt cx="5599450" cy="9550"/>
                           </a:xfrm>
                         </wpg:grpSpPr>
                         <wps:wsp>
@@ -135,8 +135,8 @@
                           <wps:cNvPr id="3" name="Shape 3"/>
                           <wps:spPr>
                             <a:xfrm>
-                              <a:off x="0" y="0"/>
-                              <a:ext cx="5599425" cy="6350"/>
+                              <a:off x="2546275" y="3775225"/>
+                              <a:ext cx="5599450" cy="9550"/>
                             </a:xfrm>
                             <a:prstGeom prst="rect">
                               <a:avLst/>
@@ -162,34 +162,76 @@
                             <a:noAutofit/>
                           </wps:bodyPr>
                         </wps:wsp>
-                        <wps:wsp>
-                          <wps:cNvSpPr/>
-                          <wps:cNvPr id="4" name="Shape 4"/>
-                          <wps:spPr>
+                        <wpg:grpSp>
+                          <wpg:cNvGrpSpPr/>
+                          <wpg:grpSpPr>
                             <a:xfrm>
-                              <a:off x="0" y="3175"/>
-                              <a:ext cx="5599430" cy="0"/>
+                              <a:off x="2546285" y="3776825"/>
+                              <a:ext cx="5599430" cy="6350"/>
+                              <a:chOff x="0" y="0"/>
+                              <a:chExt cx="5599430" cy="6350"/>
                             </a:xfrm>
-                            <a:prstGeom prst="straightConnector1">
-                              <a:avLst/>
-                            </a:prstGeom>
-                            <a:solidFill>
-                              <a:srgbClr val="FFFFFF"/>
-                            </a:solidFill>
-                            <a:ln cap="flat" cmpd="sng" w="9525">
+                          </wpg:grpSpPr>
+                          <wps:wsp>
+                            <wps:cNvSpPr/>
+                            <wps:cNvPr id="5" name="Shape 5"/>
+                            <wps:spPr>
+                              <a:xfrm>
+                                <a:off x="0" y="0"/>
+                                <a:ext cx="5599425" cy="6350"/>
+                              </a:xfrm>
+                              <a:prstGeom prst="rect">
+                                <a:avLst/>
+                              </a:prstGeom>
+                              <a:noFill/>
+                              <a:ln>
+                                <a:noFill/>
+                              </a:ln>
+                            </wps:spPr>
+                            <wps:txbx>
+                              <w:txbxContent>
+                                <w:p>
+                                  <w:pPr>
+                                    <w:spacing w:after="0" w:before="0" w:line="240"/>
+                                    <w:ind w:left="0" w:right="0" w:firstLine="0"/>
+                                    <w:jc w:val="left"/>
+                                    <w:textDirection w:val="btLr"/>
+                                  </w:pPr>
+                                </w:p>
+                              </w:txbxContent>
+                            </wps:txbx>
+                            <wps:bodyPr anchorCtr="0" anchor="ctr" bIns="91425" lIns="91425" spcFirstLastPara="1" rIns="91425" wrap="square" tIns="91425">
+                              <a:noAutofit/>
+                            </wps:bodyPr>
+                          </wps:wsp>
+                          <wps:wsp>
+                            <wps:cNvCnPr/>
+                            <wps:spPr>
+                              <a:xfrm>
+                                <a:off x="0" y="3175"/>
+                                <a:ext cx="5599430" cy="0"/>
+                              </a:xfrm>
+                              <a:prstGeom prst="straightConnector1">
+                                <a:avLst/>
+                              </a:prstGeom>
                               <a:solidFill>
-                                <a:srgbClr val="000000"/>
+                                <a:srgbClr val="FFFFFF"/>
                               </a:solidFill>
-                              <a:prstDash val="solid"/>
-                              <a:round/>
-                              <a:headEnd len="sm" w="sm" type="none"/>
-                              <a:tailEnd len="sm" w="sm" type="none"/>
-                            </a:ln>
-                          </wps:spPr>
-                          <wps:bodyPr anchorCtr="0" anchor="ctr" bIns="91425" lIns="91425" spcFirstLastPara="1" rIns="91425" wrap="square" tIns="91425">
-                            <a:noAutofit/>
-                          </wps:bodyPr>
-                        </wps:wsp>
+                              <a:ln cap="flat" cmpd="sng" w="9525">
+                                <a:solidFill>
+                                  <a:srgbClr val="000000"/>
+                                </a:solidFill>
+                                <a:prstDash val="solid"/>
+                                <a:round/>
+                                <a:headEnd len="sm" w="sm" type="none"/>
+                                <a:tailEnd len="sm" w="sm" type="none"/>
+                              </a:ln>
+                            </wps:spPr>
+                            <wps:bodyPr anchorCtr="0" anchor="ctr" bIns="91425" lIns="91425" spcFirstLastPara="1" rIns="91425" wrap="square" tIns="91425">
+                              <a:noAutofit/>
+                            </wps:bodyPr>
+                          </wps:wsp>
+                        </wpg:grpSp>
                       </wpg:grpSp>
                     </wpg:wgp>
                   </a:graphicData>
@@ -420,7 +462,7 @@
         <w:widowControl w:val="0"/>
         <w:numPr>
           <w:ilvl w:val="0"/>
-          <w:numId w:val="6"/>
+          <w:numId w:val="3"/>
         </w:numPr>
         <w:pBdr>
           <w:top w:space="0" w:sz="0" w:val="nil"/>
@@ -541,9 +583,40 @@
         <w:keepLines w:val="0"/>
         <w:pageBreakBefore w:val="0"/>
         <w:widowControl w:val="0"/>
+        <w:pBdr>
+          <w:top w:space="0" w:sz="0" w:val="nil"/>
+          <w:left w:space="0" w:sz="0" w:val="nil"/>
+          <w:bottom w:space="0" w:sz="0" w:val="nil"/>
+          <w:right w:space="0" w:sz="0" w:val="nil"/>
+          <w:between w:space="0" w:sz="0" w:val="nil"/>
+        </w:pBdr>
+        <w:shd w:fill="auto" w:val="clear"/>
+        <w:tabs>
+          <w:tab w:val="left" w:leader="none" w:pos="822"/>
+        </w:tabs>
+        <w:spacing w:after="0" w:before="0" w:line="240" w:lineRule="auto"/>
+        <w:ind w:left="0" w:right="303" w:firstLine="0"/>
+        <w:jc w:val="both"/>
+        <w:rPr>
+          <w:sz w:val="24"/>
+          <w:szCs w:val="24"/>
+        </w:rPr>
+      </w:pPr>
+      <w:r>
+        <w:rPr>
+          <w:rtl w:val="0"/>
+        </w:rPr>
+      </w:r>
+    </w:p>
+    <w:p>
+      <w:pPr>
+        <w:keepNext w:val="0"/>
+        <w:keepLines w:val="0"/>
+        <w:pageBreakBefore w:val="0"/>
+        <w:widowControl w:val="0"/>
         <w:numPr>
           <w:ilvl w:val="0"/>
-          <w:numId w:val="7"/>
+          <w:numId w:val="4"/>
         </w:numPr>
         <w:pBdr>
           <w:top w:space="0" w:sz="0" w:val="nil"/>
@@ -562,7 +635,6 @@
         <w:rPr>
           <w:sz w:val="24"/>
           <w:szCs w:val="24"/>
-          <w:u w:val="none"/>
         </w:rPr>
       </w:pPr>
       <w:r>
@@ -572,6 +644,37 @@
           <w:rtl w:val="0"/>
         </w:rPr>
         <w:t xml:space="preserve">Convencional: Se refiere a los sistemas de gestión de ficheros, en los que los datos se almacenan en archivos de datos organizados en ficheros informáticos.</w:t>
+      </w:r>
+    </w:p>
+    <w:p>
+      <w:pPr>
+        <w:keepNext w:val="0"/>
+        <w:keepLines w:val="0"/>
+        <w:pageBreakBefore w:val="0"/>
+        <w:widowControl w:val="0"/>
+        <w:pBdr>
+          <w:top w:space="0" w:sz="0" w:val="nil"/>
+          <w:left w:space="0" w:sz="0" w:val="nil"/>
+          <w:bottom w:space="0" w:sz="0" w:val="nil"/>
+          <w:right w:space="0" w:sz="0" w:val="nil"/>
+          <w:between w:space="0" w:sz="0" w:val="nil"/>
+        </w:pBdr>
+        <w:shd w:fill="auto" w:val="clear"/>
+        <w:tabs>
+          <w:tab w:val="left" w:leader="none" w:pos="822"/>
+        </w:tabs>
+        <w:spacing w:after="0" w:before="0" w:line="240" w:lineRule="auto"/>
+        <w:ind w:left="1440" w:right="303" w:firstLine="0"/>
+        <w:jc w:val="both"/>
+        <w:rPr>
+          <w:sz w:val="24"/>
+          <w:szCs w:val="24"/>
+        </w:rPr>
+      </w:pPr>
+      <w:r>
+        <w:rPr>
+          <w:rtl w:val="0"/>
+        </w:rPr>
       </w:r>
     </w:p>
     <w:p>
@@ -582,7 +685,7 @@
         <w:widowControl w:val="0"/>
         <w:numPr>
           <w:ilvl w:val="0"/>
-          <w:numId w:val="7"/>
+          <w:numId w:val="4"/>
         </w:numPr>
         <w:pBdr>
           <w:top w:space="0" w:sz="0" w:val="nil"/>
@@ -601,7 +704,6 @@
         <w:rPr>
           <w:sz w:val="24"/>
           <w:szCs w:val="24"/>
-          <w:u w:val="none"/>
         </w:rPr>
       </w:pPr>
       <w:r>
@@ -611,6 +713,11 @@
           <w:rtl w:val="0"/>
         </w:rPr>
         <w:t xml:space="preserve">No convencional: Se utilizan bases de datos, gestionadas por sistemas de gestión de bases de datos.</w:t>
+      </w:r>
+      <w:r>
+        <w:rPr>
+          <w:rtl w:val="0"/>
+        </w:rPr>
       </w:r>
     </w:p>
     <w:p>
@@ -652,7 +759,7 @@
         <w:widowControl w:val="0"/>
         <w:numPr>
           <w:ilvl w:val="0"/>
-          <w:numId w:val="6"/>
+          <w:numId w:val="3"/>
         </w:numPr>
         <w:pBdr>
           <w:top w:space="0" w:sz="0" w:val="nil"/>
@@ -734,11 +841,6 @@
         </w:rPr>
         <w:t xml:space="preserve">Un fichero se trata de una estructura de datos que reside en memoria secundaria, compuesta por un conjunto de instrucciones estructuradas en unidades de acceso denominadas registros. Dichos registros son todos del mismo tipo y en un número indeterminado.</w:t>
       </w:r>
-      <w:r>
-        <w:rPr>
-          <w:rtl w:val="0"/>
-        </w:rPr>
-      </w:r>
     </w:p>
     <w:p>
       <w:pPr>
@@ -773,7 +875,7 @@
         <w:widowControl w:val="0"/>
         <w:numPr>
           <w:ilvl w:val="0"/>
-          <w:numId w:val="6"/>
+          <w:numId w:val="3"/>
         </w:numPr>
         <w:pBdr>
           <w:top w:space="0" w:sz="0" w:val="nil"/>
@@ -816,6 +918,11 @@
         </w:rPr>
         <w:t xml:space="preserve">Diferencia entre registro lógico y registro físico.</w:t>
       </w:r>
+      <w:r>
+        <w:rPr>
+          <w:rtl w:val="0"/>
+        </w:rPr>
+      </w:r>
     </w:p>
     <w:p>
       <w:pPr>
@@ -857,7 +964,7 @@
         <w:widowControl w:val="0"/>
         <w:numPr>
           <w:ilvl w:val="0"/>
-          <w:numId w:val="4"/>
+          <w:numId w:val="1"/>
         </w:numPr>
         <w:pBdr>
           <w:top w:space="0" w:sz="0" w:val="nil"/>
@@ -876,7 +983,6 @@
         <w:rPr>
           <w:sz w:val="24"/>
           <w:szCs w:val="24"/>
-          <w:u w:val="none"/>
         </w:rPr>
       </w:pPr>
       <w:r>
@@ -886,6 +992,11 @@
           <w:rtl w:val="0"/>
         </w:rPr>
         <w:t xml:space="preserve">Registro lógico: Es cada componente del archivo que contiene información organizada en campos. Cada registro posee un campo clave que lo identifica de forma única.</w:t>
+      </w:r>
+      <w:r>
+        <w:rPr>
+          <w:rtl w:val="0"/>
+        </w:rPr>
       </w:r>
     </w:p>
     <w:p>
@@ -927,7 +1038,7 @@
         <w:widowControl w:val="0"/>
         <w:numPr>
           <w:ilvl w:val="0"/>
-          <w:numId w:val="4"/>
+          <w:numId w:val="1"/>
         </w:numPr>
         <w:pBdr>
           <w:top w:space="0" w:sz="0" w:val="nil"/>
@@ -946,7 +1057,6 @@
         <w:rPr>
           <w:sz w:val="24"/>
           <w:szCs w:val="24"/>
-          <w:u w:val="none"/>
         </w:rPr>
       </w:pPr>
       <w:r>
@@ -1008,7 +1118,7 @@
         <w:widowControl w:val="0"/>
         <w:numPr>
           <w:ilvl w:val="0"/>
-          <w:numId w:val="6"/>
+          <w:numId w:val="3"/>
         </w:numPr>
         <w:pBdr>
           <w:top w:space="0" w:sz="0" w:val="nil"/>
@@ -1051,6 +1161,11 @@
         </w:rPr>
         <w:t xml:space="preserve">¿Qué se entiende por organización de los ficheros?</w:t>
       </w:r>
+      <w:r>
+        <w:rPr>
+          <w:rtl w:val="0"/>
+        </w:rPr>
+      </w:r>
     </w:p>
     <w:p>
       <w:pPr>
@@ -1116,11 +1231,6 @@
           <w:rtl w:val="0"/>
         </w:rPr>
         <w:t xml:space="preserve">La organización de los ficheros se refiere a la manera en la que se estructuran y almacenan los registros dentro de un fichero, lo cual puede depender de factores como el uso que se le dará al fichero o el soporte en el que se almacenará.</w:t>
-      </w:r>
-      <w:r>
-        <w:rPr>
-          <w:rtl w:val="0"/>
-        </w:rPr>
       </w:r>
     </w:p>
     <w:p>
@@ -1168,7 +1278,7 @@
         <w:widowControl w:val="0"/>
         <w:numPr>
           <w:ilvl w:val="0"/>
-          <w:numId w:val="6"/>
+          <w:numId w:val="3"/>
         </w:numPr>
         <w:pBdr>
           <w:top w:space="0" w:sz="0" w:val="nil"/>
@@ -1211,6 +1321,11 @@
         </w:rPr>
         <w:t xml:space="preserve">Clasificación de los ficheros según su organización.</w:t>
       </w:r>
+      <w:r>
+        <w:rPr>
+          <w:rtl w:val="0"/>
+        </w:rPr>
+      </w:r>
     </w:p>
     <w:p>
       <w:pPr>
@@ -1277,11 +1392,6 @@
         </w:rPr>
         <w:t xml:space="preserve">Dependiendo del uso que se le va a dar a un fichero y su soporte, se pueden dar varias formas de organizar los ficheros: Secuencial, directa o aleatoria y secuencial indexada.</w:t>
       </w:r>
-      <w:r>
-        <w:rPr>
-          <w:rtl w:val="0"/>
-        </w:rPr>
-      </w:r>
     </w:p>
     <w:p>
       <w:pPr>
@@ -1466,7 +1576,7 @@
         <w:widowControl w:val="0"/>
         <w:numPr>
           <w:ilvl w:val="0"/>
-          <w:numId w:val="6"/>
+          <w:numId w:val="3"/>
         </w:numPr>
         <w:pBdr>
           <w:top w:space="0" w:sz="0" w:val="nil"/>
@@ -1509,6 +1619,11 @@
         </w:rPr>
         <w:t xml:space="preserve">Describe brevemente cada tipo de organización de fichero.</w:t>
       </w:r>
+      <w:r>
+        <w:rPr>
+          <w:rtl w:val="0"/>
+        </w:rPr>
+      </w:r>
     </w:p>
     <w:p>
       <w:pPr>
@@ -1550,7 +1665,7 @@
         <w:widowControl w:val="0"/>
         <w:numPr>
           <w:ilvl w:val="0"/>
-          <w:numId w:val="3"/>
+          <w:numId w:val="7"/>
         </w:numPr>
         <w:pBdr>
           <w:top w:space="0" w:sz="0" w:val="nil"/>
@@ -1569,7 +1684,6 @@
         <w:rPr>
           <w:sz w:val="24"/>
           <w:szCs w:val="24"/>
-          <w:u w:val="none"/>
         </w:rPr>
       </w:pPr>
       <w:r>
@@ -1625,7 +1739,7 @@
         <w:widowControl w:val="0"/>
         <w:numPr>
           <w:ilvl w:val="0"/>
-          <w:numId w:val="3"/>
+          <w:numId w:val="7"/>
         </w:numPr>
         <w:pBdr>
           <w:top w:space="0" w:sz="0" w:val="nil"/>
@@ -1644,7 +1758,6 @@
         <w:rPr>
           <w:sz w:val="24"/>
           <w:szCs w:val="24"/>
-          <w:u w:val="none"/>
         </w:rPr>
       </w:pPr>
       <w:r>
@@ -1654,6 +1767,11 @@
           <w:rtl w:val="0"/>
         </w:rPr>
         <w:t xml:space="preserve">Organización directa o aleatoria: también se denomina relativa, en ella se accede a los registros directamente mediante su posición relativa en el archivo, sin necesidad de seguir un orden. Se pueden leer y escribir registros en cualquier orden o lugar. Su principal inconveniente es que es tarea del programador establecer la conexión entre la posición que ocupan los registros y sus contenidos, la mayor ventaja es la rapidez de acceso a los registros, ya que no se debe de pasar por anteriores para pasar  a uno concreto.</w:t>
+      </w:r>
+      <w:r>
+        <w:rPr>
+          <w:rtl w:val="0"/>
+        </w:rPr>
       </w:r>
     </w:p>
     <w:p>
@@ -1695,7 +1813,7 @@
         <w:widowControl w:val="0"/>
         <w:numPr>
           <w:ilvl w:val="0"/>
-          <w:numId w:val="3"/>
+          <w:numId w:val="7"/>
         </w:numPr>
         <w:pBdr>
           <w:top w:space="0" w:sz="0" w:val="nil"/>
@@ -1714,7 +1832,6 @@
         <w:rPr>
           <w:sz w:val="24"/>
           <w:szCs w:val="24"/>
-          <w:u w:val="none"/>
         </w:rPr>
       </w:pPr>
       <w:r>
@@ -1724,6 +1841,11 @@
           <w:rtl w:val="0"/>
         </w:rPr>
         <w:t xml:space="preserve">Organización secuencial indexada: Combina acceso secuencial y directo mediante el uso de un área de índices que permiten localizar segmentos específicos del archivo. Su principal ventaja es su rapidísimo velocidad de acceso a los registros gracias al área de índices, su principal inconveniente es a su vez dicha área ya que se requiere de espacio adicional para almacenarla.</w:t>
+      </w:r>
+      <w:r>
+        <w:rPr>
+          <w:rtl w:val="0"/>
+        </w:rPr>
       </w:r>
     </w:p>
     <w:p>
@@ -1771,7 +1893,7 @@
         <w:widowControl w:val="0"/>
         <w:numPr>
           <w:ilvl w:val="0"/>
-          <w:numId w:val="6"/>
+          <w:numId w:val="3"/>
         </w:numPr>
         <w:pBdr>
           <w:top w:space="0" w:sz="0" w:val="nil"/>
@@ -1814,6 +1936,11 @@
         </w:rPr>
         <w:t xml:space="preserve">¿Para qué sirve una función de aleatorización o hashing?</w:t>
       </w:r>
+      <w:r>
+        <w:rPr>
+          <w:rtl w:val="0"/>
+        </w:rPr>
+      </w:r>
     </w:p>
     <w:p>
       <w:pPr>
@@ -1879,11 +2006,6 @@
           <w:rtl w:val="0"/>
         </w:rPr>
         <w:t xml:space="preserve">Una función de aleatorización o hashing sirve para calcular su posición física de un registro dentro de un archivo en función del valor de su clave, facilitando el acceso directo a ese registro sin necesidad de recorrer otros previamente.</w:t>
-      </w:r>
-      <w:r>
-        <w:rPr>
-          <w:rtl w:val="0"/>
-        </w:rPr>
       </w:r>
     </w:p>
     <w:p>
@@ -1931,7 +2053,7 @@
         <w:widowControl w:val="0"/>
         <w:numPr>
           <w:ilvl w:val="0"/>
-          <w:numId w:val="6"/>
+          <w:numId w:val="3"/>
         </w:numPr>
         <w:pBdr>
           <w:top w:space="0" w:sz="0" w:val="nil"/>
@@ -1974,6 +2096,11 @@
         </w:rPr>
         <w:t xml:space="preserve">¿Qué se entiende por modo de acceso a un fichero?</w:t>
       </w:r>
+      <w:r>
+        <w:rPr>
+          <w:rtl w:val="0"/>
+        </w:rPr>
+      </w:r>
     </w:p>
     <w:p>
       <w:pPr>
@@ -2039,11 +2166,6 @@
           <w:rtl w:val="0"/>
         </w:rPr>
         <w:t xml:space="preserve">El modo de acceso a un fichero es la forma en la que un dispositivo de almacenamiento se posiciona en un archivo para leer o escribir un registro. Los modos básicos son el acceso secuencial y el acceso directo. Dicho acceso lo decide el programador en función del tipo de organización.</w:t>
-      </w:r>
-      <w:r>
-        <w:rPr>
-          <w:rtl w:val="0"/>
-        </w:rPr>
       </w:r>
     </w:p>
     <w:p>
@@ -2091,7 +2213,7 @@
         <w:widowControl w:val="0"/>
         <w:numPr>
           <w:ilvl w:val="0"/>
-          <w:numId w:val="6"/>
+          <w:numId w:val="3"/>
         </w:numPr>
         <w:pBdr>
           <w:top w:space="0" w:sz="0" w:val="nil"/>
@@ -2134,6 +2256,11 @@
         </w:rPr>
         <w:t xml:space="preserve">Para cada tipo de organización de un fichero, ¿cuáles son los posibles modos de acceso?</w:t>
       </w:r>
+      <w:r>
+        <w:rPr>
+          <w:rtl w:val="0"/>
+        </w:rPr>
+      </w:r>
     </w:p>
     <w:p>
       <w:pPr>
@@ -2171,7 +2298,7 @@
       <w:pPr>
         <w:numPr>
           <w:ilvl w:val="0"/>
-          <w:numId w:val="5"/>
+          <w:numId w:val="2"/>
         </w:numPr>
         <w:tabs>
           <w:tab w:val="left" w:leader="none" w:pos="822"/>
@@ -2181,7 +2308,6 @@
         <w:rPr>
           <w:sz w:val="24"/>
           <w:szCs w:val="24"/>
-          <w:u w:val="none"/>
         </w:rPr>
       </w:pPr>
       <w:r>
@@ -2191,6 +2317,11 @@
           <w:rtl w:val="0"/>
         </w:rPr>
         <w:t xml:space="preserve">Organización secuencial: Acceso secuencial.</w:t>
+      </w:r>
+      <w:r>
+        <w:rPr>
+          <w:rtl w:val="0"/>
+        </w:rPr>
       </w:r>
     </w:p>
     <w:p>
@@ -2215,7 +2346,7 @@
       <w:pPr>
         <w:numPr>
           <w:ilvl w:val="0"/>
-          <w:numId w:val="5"/>
+          <w:numId w:val="2"/>
         </w:numPr>
         <w:tabs>
           <w:tab w:val="left" w:leader="none" w:pos="822"/>
@@ -2225,7 +2356,6 @@
         <w:rPr>
           <w:sz w:val="24"/>
           <w:szCs w:val="24"/>
-          <w:u w:val="none"/>
         </w:rPr>
       </w:pPr>
       <w:r>
@@ -2235,6 +2365,11 @@
           <w:rtl w:val="0"/>
         </w:rPr>
         <w:t xml:space="preserve">Organización directa o aleatoria: Acceso secuencial o directo.</w:t>
+      </w:r>
+      <w:r>
+        <w:rPr>
+          <w:rtl w:val="0"/>
+        </w:rPr>
       </w:r>
     </w:p>
     <w:p>
@@ -2259,7 +2394,7 @@
       <w:pPr>
         <w:numPr>
           <w:ilvl w:val="0"/>
-          <w:numId w:val="5"/>
+          <w:numId w:val="2"/>
         </w:numPr>
         <w:tabs>
           <w:tab w:val="left" w:leader="none" w:pos="822"/>
@@ -2269,7 +2404,6 @@
         <w:rPr>
           <w:sz w:val="24"/>
           <w:szCs w:val="24"/>
-          <w:u w:val="none"/>
         </w:rPr>
       </w:pPr>
       <w:r>
@@ -2279,6 +2413,11 @@
           <w:rtl w:val="0"/>
         </w:rPr>
         <w:t xml:space="preserve">Organización secuencial indexada: Acceso secuencial o directo.</w:t>
+      </w:r>
+      <w:r>
+        <w:rPr>
+          <w:rtl w:val="0"/>
+        </w:rPr>
       </w:r>
     </w:p>
     <w:p>
@@ -2379,7 +2518,7 @@
         <w:widowControl w:val="0"/>
         <w:numPr>
           <w:ilvl w:val="0"/>
-          <w:numId w:val="6"/>
+          <w:numId w:val="3"/>
         </w:numPr>
         <w:pBdr>
           <w:top w:space="0" w:sz="0" w:val="nil"/>
@@ -2422,6 +2561,11 @@
         </w:rPr>
         <w:t xml:space="preserve">Define brevemente los modos de accesos de los ficheros.</w:t>
       </w:r>
+      <w:r>
+        <w:rPr>
+          <w:rtl w:val="0"/>
+        </w:rPr>
+      </w:r>
     </w:p>
     <w:p>
       <w:pPr>
@@ -2459,7 +2603,7 @@
       <w:pPr>
         <w:numPr>
           <w:ilvl w:val="0"/>
-          <w:numId w:val="1"/>
+          <w:numId w:val="5"/>
         </w:numPr>
         <w:tabs>
           <w:tab w:val="left" w:leader="none" w:pos="822"/>
@@ -2504,7 +2648,7 @@
       <w:pPr>
         <w:numPr>
           <w:ilvl w:val="0"/>
-          <w:numId w:val="1"/>
+          <w:numId w:val="5"/>
         </w:numPr>
         <w:tabs>
           <w:tab w:val="left" w:leader="none" w:pos="822"/>
@@ -2525,11 +2669,6 @@
         </w:rPr>
         <w:t xml:space="preserve">Acceso directo: Se accede a un registro específico directamente, sin tener que pasar por los demás registros anteriores.</w:t>
       </w:r>
-      <w:r>
-        <w:rPr>
-          <w:rtl w:val="0"/>
-        </w:rPr>
-      </w:r>
     </w:p>
     <w:p>
       <w:pPr>
@@ -2564,7 +2703,7 @@
         <w:widowControl w:val="0"/>
         <w:numPr>
           <w:ilvl w:val="0"/>
-          <w:numId w:val="6"/>
+          <w:numId w:val="3"/>
         </w:numPr>
         <w:pBdr>
           <w:top w:space="0" w:sz="0" w:val="nil"/>
@@ -2607,6 +2746,11 @@
         </w:rPr>
         <w:t xml:space="preserve">Clasifica los ficheros según su contenido. ¿En esta clasificación de que tipo son los ficheros que componen una base de datos?</w:t>
       </w:r>
+      <w:r>
+        <w:rPr>
+          <w:rtl w:val="0"/>
+        </w:rPr>
+      </w:r>
     </w:p>
     <w:p>
       <w:pPr>
@@ -2648,7 +2792,7 @@
         <w:widowControl w:val="0"/>
         <w:numPr>
           <w:ilvl w:val="0"/>
-          <w:numId w:val="2"/>
+          <w:numId w:val="6"/>
         </w:numPr>
         <w:pBdr>
           <w:top w:space="0" w:sz="0" w:val="nil"/>
@@ -2667,7 +2811,6 @@
         <w:rPr>
           <w:sz w:val="24"/>
           <w:szCs w:val="24"/>
-          <w:u w:val="none"/>
         </w:rPr>
       </w:pPr>
       <w:r>
@@ -2677,6 +2820,11 @@
           <w:rtl w:val="0"/>
         </w:rPr>
         <w:t xml:space="preserve">Ficheros de texto: Almacenan texto y se guardan en código ASCII.</w:t>
+      </w:r>
+      <w:r>
+        <w:rPr>
+          <w:rtl w:val="0"/>
+        </w:rPr>
       </w:r>
     </w:p>
     <w:p>
@@ -2718,7 +2866,7 @@
         <w:widowControl w:val="0"/>
         <w:numPr>
           <w:ilvl w:val="0"/>
-          <w:numId w:val="2"/>
+          <w:numId w:val="6"/>
         </w:numPr>
         <w:pBdr>
           <w:top w:space="0" w:sz="0" w:val="nil"/>
@@ -2737,7 +2885,6 @@
         <w:rPr>
           <w:sz w:val="24"/>
           <w:szCs w:val="24"/>
-          <w:u w:val="none"/>
         </w:rPr>
       </w:pPr>
       <w:r>
@@ -2747,6 +2894,11 @@
           <w:rtl w:val="0"/>
         </w:rPr>
         <w:t xml:space="preserve">Ficheros binarios: Almacenan datos que requieren un formato específico para ser interpretados.</w:t>
+      </w:r>
+      <w:r>
+        <w:rPr>
+          <w:rtl w:val="0"/>
+        </w:rPr>
       </w:r>
     </w:p>
     <w:p>
@@ -2857,7 +3009,7 @@
         <w:widowControl w:val="0"/>
         <w:numPr>
           <w:ilvl w:val="0"/>
-          <w:numId w:val="6"/>
+          <w:numId w:val="3"/>
         </w:numPr>
         <w:pBdr>
           <w:top w:space="0" w:sz="0" w:val="nil"/>
@@ -2997,7 +3149,7 @@
       <w:pPr>
         <w:numPr>
           <w:ilvl w:val="0"/>
-          <w:numId w:val="6"/>
+          <w:numId w:val="3"/>
         </w:numPr>
         <w:tabs>
           <w:tab w:val="left" w:leader="none" w:pos="822"/>
@@ -3018,6 +3170,11 @@
         </w:rPr>
         <w:t xml:space="preserve">Buscar información acerca de las funciones de aleatorización. Escribe las conclusiones obtenidas.</w:t>
       </w:r>
+      <w:r>
+        <w:rPr>
+          <w:rtl w:val="0"/>
+        </w:rPr>
+      </w:r>
     </w:p>
     <w:p>
       <w:pPr>
@@ -3088,7 +3245,7 @@
         <w:widowControl w:val="0"/>
         <w:numPr>
           <w:ilvl w:val="0"/>
-          <w:numId w:val="6"/>
+          <w:numId w:val="3"/>
         </w:numPr>
         <w:pBdr>
           <w:top w:space="0" w:sz="0" w:val="nil"/>
@@ -3130,6 +3287,11 @@
           <w:rtl w:val="0"/>
         </w:rPr>
         <w:t xml:space="preserve">Leer y comprender el archivo “Ejemplos organización y modos de acceso a los ficheros.pdf”</w:t>
+      </w:r>
+      <w:r>
+        <w:rPr>
+          <w:rtl w:val="0"/>
+        </w:rPr>
       </w:r>
     </w:p>
     <w:p>
@@ -3743,111 +3905,97 @@
   <w:abstractNum w:abstractNumId="3">
     <w:lvl w:ilvl="0">
       <w:start w:val="1"/>
-      <w:numFmt w:val="bullet"/>
-      <w:lvlText w:val="●"/>
-      <w:lvlJc w:val="left"/>
-      <w:pPr>
-        <w:ind w:left="1440" w:hanging="360"/>
-      </w:pPr>
-      <w:rPr>
-        <w:u w:val="none"/>
+      <w:numFmt w:val="decimal"/>
+      <w:lvlText w:val="%1."/>
+      <w:lvlJc w:val="left"/>
+      <w:pPr>
+        <w:ind w:left="822" w:hanging="360"/>
+      </w:pPr>
+      <w:rPr>
+        <w:rFonts w:ascii="Arial" w:cs="Arial" w:eastAsia="Arial" w:hAnsi="Arial"/>
+        <w:sz w:val="24"/>
+        <w:szCs w:val="24"/>
       </w:rPr>
     </w:lvl>
     <w:lvl w:ilvl="1">
-      <w:start w:val="1"/>
-      <w:numFmt w:val="bullet"/>
-      <w:lvlText w:val="○"/>
-      <w:lvlJc w:val="left"/>
-      <w:pPr>
-        <w:ind w:left="2160" w:hanging="360"/>
-      </w:pPr>
-      <w:rPr>
-        <w:u w:val="none"/>
-      </w:rPr>
+      <w:start w:val="0"/>
+      <w:numFmt w:val="bullet"/>
+      <w:lvlText w:val="•"/>
+      <w:lvlJc w:val="left"/>
+      <w:pPr>
+        <w:ind w:left="1646" w:hanging="360"/>
+      </w:pPr>
+      <w:rPr/>
     </w:lvl>
     <w:lvl w:ilvl="2">
-      <w:start w:val="1"/>
-      <w:numFmt w:val="bullet"/>
-      <w:lvlText w:val="■"/>
-      <w:lvlJc w:val="left"/>
-      <w:pPr>
-        <w:ind w:left="2880" w:hanging="360"/>
-      </w:pPr>
-      <w:rPr>
-        <w:u w:val="none"/>
-      </w:rPr>
+      <w:start w:val="0"/>
+      <w:numFmt w:val="bullet"/>
+      <w:lvlText w:val="•"/>
+      <w:lvlJc w:val="left"/>
+      <w:pPr>
+        <w:ind w:left="2472" w:hanging="360"/>
+      </w:pPr>
+      <w:rPr/>
     </w:lvl>
     <w:lvl w:ilvl="3">
-      <w:start w:val="1"/>
-      <w:numFmt w:val="bullet"/>
-      <w:lvlText w:val="●"/>
-      <w:lvlJc w:val="left"/>
-      <w:pPr>
-        <w:ind w:left="3600" w:hanging="360"/>
-      </w:pPr>
-      <w:rPr>
-        <w:u w:val="none"/>
-      </w:rPr>
+      <w:start w:val="0"/>
+      <w:numFmt w:val="bullet"/>
+      <w:lvlText w:val="•"/>
+      <w:lvlJc w:val="left"/>
+      <w:pPr>
+        <w:ind w:left="3298" w:hanging="360"/>
+      </w:pPr>
+      <w:rPr/>
     </w:lvl>
     <w:lvl w:ilvl="4">
-      <w:start w:val="1"/>
-      <w:numFmt w:val="bullet"/>
-      <w:lvlText w:val="○"/>
-      <w:lvlJc w:val="left"/>
-      <w:pPr>
-        <w:ind w:left="4320" w:hanging="360"/>
-      </w:pPr>
-      <w:rPr>
-        <w:u w:val="none"/>
-      </w:rPr>
+      <w:start w:val="0"/>
+      <w:numFmt w:val="bullet"/>
+      <w:lvlText w:val="•"/>
+      <w:lvlJc w:val="left"/>
+      <w:pPr>
+        <w:ind w:left="4124" w:hanging="360"/>
+      </w:pPr>
+      <w:rPr/>
     </w:lvl>
     <w:lvl w:ilvl="5">
-      <w:start w:val="1"/>
-      <w:numFmt w:val="bullet"/>
-      <w:lvlText w:val="■"/>
-      <w:lvlJc w:val="left"/>
-      <w:pPr>
-        <w:ind w:left="5040" w:hanging="360"/>
-      </w:pPr>
-      <w:rPr>
-        <w:u w:val="none"/>
-      </w:rPr>
+      <w:start w:val="0"/>
+      <w:numFmt w:val="bullet"/>
+      <w:lvlText w:val="•"/>
+      <w:lvlJc w:val="left"/>
+      <w:pPr>
+        <w:ind w:left="4950" w:hanging="360"/>
+      </w:pPr>
+      <w:rPr/>
     </w:lvl>
     <w:lvl w:ilvl="6">
-      <w:start w:val="1"/>
-      <w:numFmt w:val="bullet"/>
-      <w:lvlText w:val="●"/>
-      <w:lvlJc w:val="left"/>
-      <w:pPr>
-        <w:ind w:left="5760" w:hanging="360"/>
-      </w:pPr>
-      <w:rPr>
-        <w:u w:val="none"/>
-      </w:rPr>
+      <w:start w:val="0"/>
+      <w:numFmt w:val="bullet"/>
+      <w:lvlText w:val="•"/>
+      <w:lvlJc w:val="left"/>
+      <w:pPr>
+        <w:ind w:left="5776" w:hanging="360"/>
+      </w:pPr>
+      <w:rPr/>
     </w:lvl>
     <w:lvl w:ilvl="7">
-      <w:start w:val="1"/>
-      <w:numFmt w:val="bullet"/>
-      <w:lvlText w:val="○"/>
-      <w:lvlJc w:val="left"/>
-      <w:pPr>
-        <w:ind w:left="6480" w:hanging="360"/>
-      </w:pPr>
-      <w:rPr>
-        <w:u w:val="none"/>
-      </w:rPr>
+      <w:start w:val="0"/>
+      <w:numFmt w:val="bullet"/>
+      <w:lvlText w:val="•"/>
+      <w:lvlJc w:val="left"/>
+      <w:pPr>
+        <w:ind w:left="6602" w:hanging="360"/>
+      </w:pPr>
+      <w:rPr/>
     </w:lvl>
     <w:lvl w:ilvl="8">
-      <w:start w:val="1"/>
-      <w:numFmt w:val="bullet"/>
-      <w:lvlText w:val="■"/>
-      <w:lvlJc w:val="left"/>
-      <w:pPr>
-        <w:ind w:left="7200" w:hanging="360"/>
-      </w:pPr>
-      <w:rPr>
-        <w:u w:val="none"/>
-      </w:rPr>
+      <w:start w:val="0"/>
+      <w:numFmt w:val="bullet"/>
+      <w:lvlText w:val="•"/>
+      <w:lvlJc w:val="left"/>
+      <w:pPr>
+        <w:ind w:left="7428" w:hanging="360"/>
+      </w:pPr>
+      <w:rPr/>
     </w:lvl>
   </w:abstractNum>
   <w:abstractNum w:abstractNumId="4">
@@ -4073,97 +4221,111 @@
   <w:abstractNum w:abstractNumId="6">
     <w:lvl w:ilvl="0">
       <w:start w:val="1"/>
-      <w:numFmt w:val="decimal"/>
-      <w:lvlText w:val="%1."/>
-      <w:lvlJc w:val="left"/>
-      <w:pPr>
-        <w:ind w:left="822" w:hanging="360"/>
-      </w:pPr>
-      <w:rPr>
-        <w:rFonts w:ascii="Arial" w:cs="Arial" w:eastAsia="Arial" w:hAnsi="Arial"/>
-        <w:sz w:val="24"/>
-        <w:szCs w:val="24"/>
+      <w:numFmt w:val="bullet"/>
+      <w:lvlText w:val="●"/>
+      <w:lvlJc w:val="left"/>
+      <w:pPr>
+        <w:ind w:left="1440" w:hanging="360"/>
+      </w:pPr>
+      <w:rPr>
+        <w:u w:val="none"/>
       </w:rPr>
     </w:lvl>
     <w:lvl w:ilvl="1">
-      <w:start w:val="0"/>
-      <w:numFmt w:val="bullet"/>
-      <w:lvlText w:val="•"/>
-      <w:lvlJc w:val="left"/>
-      <w:pPr>
-        <w:ind w:left="1646" w:hanging="360"/>
-      </w:pPr>
-      <w:rPr/>
+      <w:start w:val="1"/>
+      <w:numFmt w:val="bullet"/>
+      <w:lvlText w:val="○"/>
+      <w:lvlJc w:val="left"/>
+      <w:pPr>
+        <w:ind w:left="2160" w:hanging="360"/>
+      </w:pPr>
+      <w:rPr>
+        <w:u w:val="none"/>
+      </w:rPr>
     </w:lvl>
     <w:lvl w:ilvl="2">
-      <w:start w:val="0"/>
-      <w:numFmt w:val="bullet"/>
-      <w:lvlText w:val="•"/>
-      <w:lvlJc w:val="left"/>
-      <w:pPr>
-        <w:ind w:left="2472" w:hanging="360"/>
-      </w:pPr>
-      <w:rPr/>
+      <w:start w:val="1"/>
+      <w:numFmt w:val="bullet"/>
+      <w:lvlText w:val="■"/>
+      <w:lvlJc w:val="left"/>
+      <w:pPr>
+        <w:ind w:left="2880" w:hanging="360"/>
+      </w:pPr>
+      <w:rPr>
+        <w:u w:val="none"/>
+      </w:rPr>
     </w:lvl>
     <w:lvl w:ilvl="3">
-      <w:start w:val="0"/>
-      <w:numFmt w:val="bullet"/>
-      <w:lvlText w:val="•"/>
-      <w:lvlJc w:val="left"/>
-      <w:pPr>
-        <w:ind w:left="3298" w:hanging="360"/>
-      </w:pPr>
-      <w:rPr/>
+      <w:start w:val="1"/>
+      <w:numFmt w:val="bullet"/>
+      <w:lvlText w:val="●"/>
+      <w:lvlJc w:val="left"/>
+      <w:pPr>
+        <w:ind w:left="3600" w:hanging="360"/>
+      </w:pPr>
+      <w:rPr>
+        <w:u w:val="none"/>
+      </w:rPr>
     </w:lvl>
     <w:lvl w:ilvl="4">
-      <w:start w:val="0"/>
-      <w:numFmt w:val="bullet"/>
-      <w:lvlText w:val="•"/>
-      <w:lvlJc w:val="left"/>
-      <w:pPr>
-        <w:ind w:left="4124" w:hanging="360"/>
-      </w:pPr>
-      <w:rPr/>
+      <w:start w:val="1"/>
+      <w:numFmt w:val="bullet"/>
+      <w:lvlText w:val="○"/>
+      <w:lvlJc w:val="left"/>
+      <w:pPr>
+        <w:ind w:left="4320" w:hanging="360"/>
+      </w:pPr>
+      <w:rPr>
+        <w:u w:val="none"/>
+      </w:rPr>
     </w:lvl>
     <w:lvl w:ilvl="5">
-      <w:start w:val="0"/>
-      <w:numFmt w:val="bullet"/>
-      <w:lvlText w:val="•"/>
-      <w:lvlJc w:val="left"/>
-      <w:pPr>
-        <w:ind w:left="4950" w:hanging="360"/>
-      </w:pPr>
-      <w:rPr/>
+      <w:start w:val="1"/>
+      <w:numFmt w:val="bullet"/>
+      <w:lvlText w:val="■"/>
+      <w:lvlJc w:val="left"/>
+      <w:pPr>
+        <w:ind w:left="5040" w:hanging="360"/>
+      </w:pPr>
+      <w:rPr>
+        <w:u w:val="none"/>
+      </w:rPr>
     </w:lvl>
     <w:lvl w:ilvl="6">
-      <w:start w:val="0"/>
-      <w:numFmt w:val="bullet"/>
-      <w:lvlText w:val="•"/>
-      <w:lvlJc w:val="left"/>
-      <w:pPr>
-        <w:ind w:left="5776" w:hanging="360"/>
-      </w:pPr>
-      <w:rPr/>
+      <w:start w:val="1"/>
+      <w:numFmt w:val="bullet"/>
+      <w:lvlText w:val="●"/>
+      <w:lvlJc w:val="left"/>
+      <w:pPr>
+        <w:ind w:left="5760" w:hanging="360"/>
+      </w:pPr>
+      <w:rPr>
+        <w:u w:val="none"/>
+      </w:rPr>
     </w:lvl>
     <w:lvl w:ilvl="7">
-      <w:start w:val="0"/>
-      <w:numFmt w:val="bullet"/>
-      <w:lvlText w:val="•"/>
-      <w:lvlJc w:val="left"/>
-      <w:pPr>
-        <w:ind w:left="6602" w:hanging="360"/>
-      </w:pPr>
-      <w:rPr/>
+      <w:start w:val="1"/>
+      <w:numFmt w:val="bullet"/>
+      <w:lvlText w:val="○"/>
+      <w:lvlJc w:val="left"/>
+      <w:pPr>
+        <w:ind w:left="6480" w:hanging="360"/>
+      </w:pPr>
+      <w:rPr>
+        <w:u w:val="none"/>
+      </w:rPr>
     </w:lvl>
     <w:lvl w:ilvl="8">
-      <w:start w:val="0"/>
-      <w:numFmt w:val="bullet"/>
-      <w:lvlText w:val="•"/>
-      <w:lvlJc w:val="left"/>
-      <w:pPr>
-        <w:ind w:left="7428" w:hanging="360"/>
-      </w:pPr>
-      <w:rPr/>
+      <w:start w:val="1"/>
+      <w:numFmt w:val="bullet"/>
+      <w:lvlText w:val="■"/>
+      <w:lvlJc w:val="left"/>
+      <w:pPr>
+        <w:ind w:left="7200" w:hanging="360"/>
+      </w:pPr>
+      <w:rPr>
+        <w:u w:val="none"/>
+      </w:rPr>
     </w:lvl>
   </w:abstractNum>
   <w:abstractNum w:abstractNumId="7">

</xml_diff>